<commit_message>
final changes including structure changes to images and css
finished website and restructured with a separate css and images folder
</commit_message>
<xml_diff>
--- a/project2/finalprojectproposal.docx
+++ b/project2/finalprojectproposal.docx
@@ -93,6 +93,16 @@
         </w:rPr>
         <w:t xml:space="preserve">This website will be a personal portfolio where I can showcase my skills and projects as a Freelance Web Designer and Developer. </w:t>
       </w:r>
+      <w:r>
+        <w:rPr>
+          <w:rFonts w:ascii="Arial" w:eastAsia="Times New Roman" w:hAnsi="Arial" w:cs="Arial"/>
+          <w:color w:val="000000" w:themeColor="text1"/>
+          <w:spacing w:val="3"/>
+          <w:sz w:val="20"/>
+          <w:szCs w:val="20"/>
+        </w:rPr>
+        <w:t>I am using this project to use what I have learned this semester to build a more exciting and visually appealing website than the one I currently have.</w:t>
+      </w:r>
     </w:p>
     <w:p>
       <w:pPr>
@@ -761,6 +771,7 @@
           <w:sz w:val="20"/>
           <w:szCs w:val="20"/>
         </w:rPr>
+        <w:lastRenderedPageBreak/>
         <w:t xml:space="preserve"> </w:t>
       </w:r>
       <w:r>
@@ -825,7 +836,6 @@
           <w:sz w:val="20"/>
           <w:szCs w:val="20"/>
         </w:rPr>
-        <w:lastRenderedPageBreak/>
         <w:t xml:space="preserve">No tasks will need </w:t>
       </w:r>
       <w:r>

</xml_diff>